<commit_message>
20121027 Add packages for professors and ROL draft for Wei-Chao
</commit_message>
<xml_diff>
--- a/Autumn2013/LOR/draft-weichao.docx
+++ b/Autumn2013/LOR/draft-weichao.docx
@@ -3,6 +3,90 @@
 <w:document xmlns:ve="http://schemas.openxmlformats.org/markup-compatibility/2006" xmlns:o="urn:schemas-microsoft-com:office:office" xmlns:r="http://schemas.openxmlformats.org/officeDocument/2006/relationships" xmlns:m="http://schemas.openxmlformats.org/officeDocument/2006/math" xmlns:v="urn:schemas-microsoft-com:vml" xmlns:wp="http://schemas.openxmlformats.org/drawingml/2006/wordprocessingDrawing" xmlns:w10="urn:schemas-microsoft-com:office:word" xmlns:w="http://schemas.openxmlformats.org/wordprocessingml/2006/main" xmlns:wne="http://schemas.microsoft.com/office/word/2006/wordml">
   <w:body>
     <w:p>
+      <w:r>
+        <w:rPr>
+          <w:rFonts w:hint="eastAsia"/>
+        </w:rPr>
+        <w:t xml:space="preserve">As </w:t>
+      </w:r>
+      <w:r>
+        <w:rPr>
+          <w:rFonts w:hint="eastAsia"/>
+        </w:rPr>
+        <w:t>a professor of</w:t>
+      </w:r>
+      <w:r>
+        <w:rPr>
+          <w:rFonts w:hint="eastAsia"/>
+        </w:rPr>
+        <w:t xml:space="preserve"> the </w:t>
+      </w:r>
+      <w:r>
+        <w:rPr>
+          <w:rFonts w:hint="eastAsia"/>
+        </w:rPr>
+        <w:t>Department of Computer Scie</w:t>
+      </w:r>
+      <w:r>
+        <w:rPr>
+          <w:rFonts w:hint="eastAsia"/>
+        </w:rPr>
+        <w:t>nce and Information Engineering at</w:t>
+      </w:r>
+      <w:r>
+        <w:rPr>
+          <w:rFonts w:hint="eastAsia"/>
+        </w:rPr>
+        <w:t xml:space="preserve"> </w:t>
+      </w:r>
+      <w:r>
+        <w:rPr>
+          <w:rFonts w:hint="eastAsia"/>
+        </w:rPr>
+        <w:t>National Taiwan</w:t>
+      </w:r>
+      <w:r>
+        <w:rPr>
+          <w:rFonts w:hint="eastAsia"/>
+        </w:rPr>
+        <w:t xml:space="preserve"> University</w:t>
+      </w:r>
+      <w:r>
+        <w:rPr>
+          <w:rFonts w:hint="eastAsia"/>
+        </w:rPr>
+        <w:t xml:space="preserve"> and an enterpreneur</w:t>
+      </w:r>
+      <w:r>
+        <w:rPr>
+          <w:rFonts w:hint="eastAsia"/>
+        </w:rPr>
+        <w:t xml:space="preserve">, </w:t>
+      </w:r>
+      <w:r>
+        <w:t>I am pleased to recommend Chi-Wei Tseng</w:t>
+      </w:r>
+      <w:r>
+        <w:rPr>
+          <w:rFonts w:hint="eastAsia"/>
+        </w:rPr>
+        <w:t xml:space="preserve"> for admissionship </w:t>
+      </w:r>
+      <w:r>
+        <w:rPr>
+          <w:rFonts w:hint="eastAsia"/>
+        </w:rPr>
+        <w:t>to</w:t>
+      </w:r>
+      <w:r>
+        <w:rPr>
+          <w:rFonts w:hint="eastAsia"/>
+        </w:rPr>
+        <w:t xml:space="preserve"> the (name of the program) at (name of the university).</w:t>
+      </w:r>
+    </w:p>
+    <w:p/>
+    <w:p>
       <w:pPr>
         <w:rPr>
           <w:rFonts w:hint="eastAsia"/>
@@ -12,31 +96,130 @@
         <w:rPr>
           <w:rFonts w:hint="eastAsia"/>
         </w:rPr>
-        <w:t xml:space="preserve">As </w:t>
-      </w:r>
-      <w:r>
-        <w:rPr>
-          <w:rFonts w:hint="eastAsia"/>
-        </w:rPr>
-        <w:t>a professor of</w:t>
-      </w:r>
-      <w:r>
-        <w:rPr>
-          <w:rFonts w:hint="eastAsia"/>
-        </w:rPr>
-        <w:t xml:space="preserve"> the </w:t>
-      </w:r>
-      <w:r>
-        <w:rPr>
-          <w:rFonts w:hint="eastAsia"/>
-        </w:rPr>
-        <w:t>Department of Computer Scie</w:t>
-      </w:r>
-      <w:r>
-        <w:rPr>
-          <w:rFonts w:hint="eastAsia"/>
-        </w:rPr>
-        <w:t>nce and Information Engineering at</w:t>
+        <w:t>Chi-Wei was an outstanding student</w:t>
+      </w:r>
+      <w:r>
+        <w:rPr>
+          <w:rFonts w:hint="eastAsia"/>
+        </w:rPr>
+        <w:t xml:space="preserve"> enrolled</w:t>
+      </w:r>
+      <w:r>
+        <w:rPr>
+          <w:rFonts w:hint="eastAsia"/>
+        </w:rPr>
+        <w:t xml:space="preserve"> in the GPU programming course </w:t>
+      </w:r>
+      <w:r>
+        <w:rPr>
+          <w:rFonts w:hint="eastAsia"/>
+        </w:rPr>
+        <w:t>I offered</w:t>
+      </w:r>
+      <w:r>
+        <w:rPr>
+          <w:rFonts w:hint="eastAsia"/>
+        </w:rPr>
+        <w:t xml:space="preserve"> in spring semester, 2012</w:t>
+      </w:r>
+      <w:r>
+        <w:rPr>
+          <w:rFonts w:hint="eastAsia"/>
+        </w:rPr>
+        <w:t>.</w:t>
+      </w:r>
+      <w:r>
+        <w:rPr>
+          <w:rFonts w:hint="eastAsia"/>
+        </w:rPr>
+        <w:t xml:space="preserve"> He was diligent, passionate and </w:t>
+      </w:r>
+      <w:r>
+        <w:rPr>
+          <w:rFonts w:hint="eastAsia"/>
+        </w:rPr>
+        <w:t>focused</w:t>
+      </w:r>
+      <w:r>
+        <w:rPr>
+          <w:rFonts w:hint="eastAsia"/>
+        </w:rPr>
+        <w:t xml:space="preserve">. </w:t>
+      </w:r>
+    </w:p>
+    <w:p/>
+    <w:p>
+      <w:r>
+        <w:rPr>
+          <w:rFonts w:hint="eastAsia"/>
+        </w:rPr>
+        <w:t>For the</w:t>
+      </w:r>
+      <w:r>
+        <w:rPr>
+          <w:rFonts w:hint="eastAsia"/>
+        </w:rPr>
+        <w:t xml:space="preserve"> final project of the course, he and teammates decided</w:t>
+      </w:r>
+      <w:r>
+        <w:rPr>
+          <w:rFonts w:hint="eastAsia"/>
+        </w:rPr>
+        <w:t xml:space="preserve"> to built</w:t>
+      </w:r>
+      <w:r>
+        <w:rPr>
+          <w:rFonts w:hint="eastAsia"/>
+        </w:rPr>
+        <w:t xml:space="preserve"> a super-resolution vide</w:t>
+      </w:r>
+      <w:r>
+        <w:rPr>
+          <w:rFonts w:hint="eastAsia"/>
+        </w:rPr>
+        <w:t>o player utilizing</w:t>
+      </w:r>
+      <w:r>
+        <w:rPr>
+          <w:rFonts w:hint="eastAsia"/>
+        </w:rPr>
+        <w:t xml:space="preserve"> CUDA</w:t>
+      </w:r>
+      <w:r>
+        <w:rPr>
+          <w:rFonts w:hint="eastAsia"/>
+        </w:rPr>
+        <w:t xml:space="preserve"> for acceleration</w:t>
+      </w:r>
+      <w:r>
+        <w:rPr>
+          <w:rFonts w:hint="eastAsia"/>
+        </w:rPr>
+        <w:t xml:space="preserve">. </w:t>
+      </w:r>
+      <w:r>
+        <w:rPr>
+          <w:rFonts w:hint="eastAsia"/>
+        </w:rPr>
+        <w:t xml:space="preserve">Despite that I initially discourage them from picking this topic due to limited success in a similar project from the same course </w:t>
+      </w:r>
+      <w:r>
+        <w:rPr>
+          <w:rFonts w:hint="eastAsia"/>
+        </w:rPr>
+        <w:t>last year, the system they developed was well beyond my expectation, and was awarded the best GPGPU project of the course</w:t>
+      </w:r>
+      <w:r>
+        <w:rPr>
+          <w:rFonts w:hint="eastAsia"/>
+        </w:rPr>
+        <w:t>.</w:t>
+      </w:r>
+      <w:r>
+        <w:rPr>
+          <w:rFonts w:hint="eastAsia"/>
+        </w:rPr>
+        <w:t xml:space="preserve"> Chi-Wei especially impressed me with his</w:t>
       </w:r>
       <w:r>
         <w:rPr>
@@ -48,34 +231,213 @@
         <w:rPr>
           <w:rFonts w:hint="eastAsia"/>
         </w:rPr>
-        <w:t>National Taiwan</w:t>
-      </w:r>
-      <w:r>
-        <w:rPr>
-          <w:rFonts w:hint="eastAsia"/>
-        </w:rPr>
-        <w:t xml:space="preserve"> University, </w:t>
-      </w:r>
-      <w:r>
-        <w:t>I am pleased to recommend Chi-Wei Tseng</w:t>
-      </w:r>
-      <w:r>
-        <w:rPr>
-          <w:rFonts w:hint="eastAsia"/>
-        </w:rPr>
-        <w:t xml:space="preserve"> for admissionship </w:t>
-      </w:r>
-      <w:r>
-        <w:rPr>
-          <w:rFonts w:hint="eastAsia"/>
-        </w:rPr>
-        <w:t>to</w:t>
-      </w:r>
-      <w:r>
-        <w:rPr>
-          <w:rFonts w:hint="eastAsia"/>
-        </w:rPr>
-        <w:t xml:space="preserve"> the (name of the program) at (name of the university).</w:t>
+        <w:t xml:space="preserve">determination to push </w:t>
+      </w:r>
+      <w:r>
+        <w:rPr>
+          <w:rFonts w:hint="eastAsia"/>
+        </w:rPr>
+        <w:t xml:space="preserve">the system toward perfect and his </w:t>
+      </w:r>
+      <w:r>
+        <w:rPr>
+          <w:rFonts w:hint="eastAsia"/>
+        </w:rPr>
+        <w:t>proficiency in giving an academic presentation</w:t>
+      </w:r>
+      <w:r>
+        <w:rPr>
+          <w:rFonts w:hint="eastAsia"/>
+        </w:rPr>
+        <w:t xml:space="preserve"> </w:t>
+      </w:r>
+      <w:r>
+        <w:rPr>
+          <w:rFonts w:hint="eastAsia"/>
+        </w:rPr>
+        <w:t>for their project in</w:t>
+      </w:r>
+      <w:r>
+        <w:rPr>
+          <w:rFonts w:hint="eastAsia"/>
+        </w:rPr>
+        <w:t xml:space="preserve"> the poster session of the course</w:t>
+      </w:r>
+      <w:r>
+        <w:rPr>
+          <w:rFonts w:hint="eastAsia"/>
+        </w:rPr>
+        <w:t>.</w:t>
+      </w:r>
+    </w:p>
+    <w:p/>
+    <w:p>
+      <w:pPr>
+        <w:rPr>
+          <w:rFonts w:hint="eastAsia"/>
+        </w:rPr>
+      </w:pPr>
+      <w:r>
+        <w:rPr>
+          <w:rFonts w:hint="eastAsia"/>
+        </w:rPr>
+        <w:t xml:space="preserve">During my </w:t>
+      </w:r>
+      <w:r>
+        <w:rPr>
+          <w:rFonts w:hint="eastAsia"/>
+        </w:rPr>
+        <w:t xml:space="preserve">meetings with him, Chi-Wei has shown </w:t>
+      </w:r>
+      <w:r>
+        <w:rPr>
+          <w:rFonts w:hint="eastAsia"/>
+        </w:rPr>
+        <w:t xml:space="preserve">surprising </w:t>
+      </w:r>
+      <w:r>
+        <w:rPr>
+          <w:rFonts w:hint="eastAsia"/>
+        </w:rPr>
+        <w:t xml:space="preserve">comprehension </w:t>
+      </w:r>
+      <w:r>
+        <w:rPr>
+          <w:rFonts w:hint="eastAsia"/>
+        </w:rPr>
+        <w:t>in a wide selection of</w:t>
+      </w:r>
+      <w:r>
+        <w:rPr>
+          <w:rFonts w:hint="eastAsia"/>
+        </w:rPr>
+        <w:t xml:space="preserve"> </w:t>
+      </w:r>
+      <w:r>
+        <w:rPr>
+          <w:rFonts w:hint="eastAsia"/>
+        </w:rPr>
+        <w:t xml:space="preserve">research </w:t>
+      </w:r>
+      <w:r>
+        <w:rPr>
+          <w:rFonts w:hint="eastAsia"/>
+        </w:rPr>
+        <w:t xml:space="preserve">topics </w:t>
+      </w:r>
+      <w:r>
+        <w:rPr>
+          <w:rFonts w:hint="eastAsia"/>
+        </w:rPr>
+        <w:t>in computer graphics</w:t>
+      </w:r>
+      <w:r>
+        <w:rPr>
+          <w:rFonts w:hint="eastAsia"/>
+        </w:rPr>
+        <w:t>, from rendering to image stitching</w:t>
+      </w:r>
+      <w:r>
+        <w:rPr>
+          <w:rFonts w:hint="eastAsia"/>
+        </w:rPr>
+        <w:t>.</w:t>
+      </w:r>
+      <w:r>
+        <w:rPr>
+          <w:rFonts w:hint="eastAsia"/>
+        </w:rPr>
+        <w:t xml:space="preserve"> </w:t>
+      </w:r>
+      <w:r>
+        <w:rPr>
+          <w:rFonts w:hint="eastAsia"/>
+        </w:rPr>
+        <w:t xml:space="preserve">Besides doing research, </w:t>
+      </w:r>
+      <w:r>
+        <w:rPr>
+          <w:rFonts w:hint="eastAsia"/>
+        </w:rPr>
+        <w:t>He had</w:t>
+      </w:r>
+      <w:r>
+        <w:rPr>
+          <w:rFonts w:hint="eastAsia"/>
+        </w:rPr>
+        <w:t xml:space="preserve"> </w:t>
+      </w:r>
+      <w:r>
+        <w:rPr>
+          <w:rFonts w:hint="eastAsia"/>
+        </w:rPr>
+        <w:t xml:space="preserve">strong ambition in contributing to the animation industry. </w:t>
+      </w:r>
+      <w:r>
+        <w:rPr>
+          <w:rFonts w:hint="eastAsia"/>
+        </w:rPr>
+        <w:t xml:space="preserve">He </w:t>
+      </w:r>
+      <w:r>
+        <w:rPr>
+          <w:rFonts w:hint="eastAsia"/>
+        </w:rPr>
+        <w:t xml:space="preserve">was </w:t>
+      </w:r>
+      <w:r>
+        <w:rPr>
+          <w:rFonts w:hint="eastAsia"/>
+        </w:rPr>
+        <w:t xml:space="preserve">especially </w:t>
+      </w:r>
+      <w:r>
+        <w:rPr>
+          <w:rFonts w:hint="eastAsia"/>
+        </w:rPr>
+        <w:t>concerned about the industrial environment of</w:t>
+      </w:r>
+      <w:r>
+        <w:rPr>
+          <w:rFonts w:hint="eastAsia"/>
+        </w:rPr>
+        <w:t xml:space="preserve"> animation studios in Taiwan as well as</w:t>
+      </w:r>
+      <w:r>
+        <w:rPr>
+          <w:rFonts w:hint="eastAsia"/>
+        </w:rPr>
+        <w:t xml:space="preserve"> the challenges </w:t>
+      </w:r>
+      <w:r>
+        <w:rPr>
+          <w:rFonts w:hint="eastAsia"/>
+        </w:rPr>
+        <w:t xml:space="preserve">and </w:t>
+      </w:r>
+      <w:r>
+        <w:rPr>
+          <w:rFonts w:hint="eastAsia"/>
+        </w:rPr>
+        <w:t xml:space="preserve">obstacles </w:t>
+      </w:r>
+      <w:r>
+        <w:rPr>
+          <w:rFonts w:hint="eastAsia"/>
+        </w:rPr>
+        <w:t xml:space="preserve">they are facing. </w:t>
+      </w:r>
+      <w:r>
+        <w:rPr>
+          <w:rFonts w:hint="eastAsia"/>
+        </w:rPr>
+        <w:t xml:space="preserve">His observation was </w:t>
+      </w:r>
+      <w:r>
+        <w:rPr>
+          <w:rFonts w:hint="eastAsia"/>
+        </w:rPr>
+        <w:t>accurate and profound.</w:t>
       </w:r>
     </w:p>
     <w:p>
@@ -85,240 +447,7 @@
         </w:rPr>
       </w:pPr>
     </w:p>
-    <w:p>
-      <w:pPr>
-        <w:rPr>
-          <w:rFonts w:hint="eastAsia"/>
-        </w:rPr>
-      </w:pPr>
-      <w:r>
-        <w:rPr>
-          <w:rFonts w:hint="eastAsia"/>
-        </w:rPr>
-        <w:t>Chi-Wei was an outstanding student</w:t>
-      </w:r>
-      <w:r>
-        <w:rPr>
-          <w:rFonts w:hint="eastAsia"/>
-        </w:rPr>
-        <w:t xml:space="preserve"> participated in the GPU programming course </w:t>
-      </w:r>
-      <w:r>
-        <w:rPr>
-          <w:rFonts w:hint="eastAsia"/>
-        </w:rPr>
-        <w:t>I offered</w:t>
-      </w:r>
-      <w:r>
-        <w:rPr>
-          <w:rFonts w:hint="eastAsia"/>
-        </w:rPr>
-        <w:t xml:space="preserve"> in spring semester, 2012</w:t>
-      </w:r>
-      <w:r>
-        <w:rPr>
-          <w:rFonts w:hint="eastAsia"/>
-        </w:rPr>
-        <w:t>.</w:t>
-      </w:r>
-    </w:p>
-    <w:p>
-      <w:pPr>
-        <w:rPr>
-          <w:rFonts w:hint="eastAsia"/>
-        </w:rPr>
-      </w:pPr>
-    </w:p>
-    <w:p>
-      <w:pPr>
-        <w:rPr>
-          <w:rFonts w:hint="eastAsia"/>
-        </w:rPr>
-      </w:pPr>
-      <w:r>
-        <w:rPr>
-          <w:rFonts w:hint="eastAsia"/>
-        </w:rPr>
-        <w:t>For the</w:t>
-      </w:r>
-      <w:r>
-        <w:rPr>
-          <w:rFonts w:hint="eastAsia"/>
-        </w:rPr>
-        <w:t xml:space="preserve"> final project of the course, he and teammates decided</w:t>
-      </w:r>
-      <w:r>
-        <w:rPr>
-          <w:rFonts w:hint="eastAsia"/>
-        </w:rPr>
-        <w:t xml:space="preserve"> to built</w:t>
-      </w:r>
-      <w:r>
-        <w:rPr>
-          <w:rFonts w:hint="eastAsia"/>
-        </w:rPr>
-        <w:t xml:space="preserve"> a super-resolution vide</w:t>
-      </w:r>
-      <w:r>
-        <w:rPr>
-          <w:rFonts w:hint="eastAsia"/>
-        </w:rPr>
-        <w:t>o player utilizing</w:t>
-      </w:r>
-      <w:r>
-        <w:rPr>
-          <w:rFonts w:hint="eastAsia"/>
-        </w:rPr>
-        <w:t xml:space="preserve"> CUDA</w:t>
-      </w:r>
-      <w:r>
-        <w:rPr>
-          <w:rFonts w:hint="eastAsia"/>
-        </w:rPr>
-        <w:t xml:space="preserve"> for acceleration</w:t>
-      </w:r>
-      <w:r>
-        <w:rPr>
-          <w:rFonts w:hint="eastAsia"/>
-        </w:rPr>
-        <w:t xml:space="preserve">. </w:t>
-      </w:r>
-      <w:r>
-        <w:rPr>
-          <w:rFonts w:hint="eastAsia"/>
-        </w:rPr>
-        <w:t xml:space="preserve">Despite that I initially discourage them from picking this topic due to limited success in a similar project from the same course </w:t>
-      </w:r>
-      <w:r>
-        <w:rPr>
-          <w:rFonts w:hint="eastAsia"/>
-        </w:rPr>
-        <w:t>last year, the system they developed was well beyond my expectation, and was awarded the best GPGPU project of the course</w:t>
-      </w:r>
-      <w:r>
-        <w:rPr>
-          <w:rFonts w:hint="eastAsia"/>
-        </w:rPr>
-        <w:t>.</w:t>
-      </w:r>
-      <w:r>
-        <w:rPr>
-          <w:rFonts w:hint="eastAsia"/>
-        </w:rPr>
-        <w:t xml:space="preserve"> Chi-Wei especially impressed me with his</w:t>
-      </w:r>
-      <w:r>
-        <w:rPr>
-          <w:rFonts w:hint="eastAsia"/>
-        </w:rPr>
-        <w:t xml:space="preserve"> </w:t>
-      </w:r>
-      <w:r>
-        <w:rPr>
-          <w:rFonts w:hint="eastAsia"/>
-        </w:rPr>
-        <w:t xml:space="preserve">determination to push </w:t>
-      </w:r>
-      <w:r>
-        <w:rPr>
-          <w:rFonts w:hint="eastAsia"/>
-        </w:rPr>
-        <w:t xml:space="preserve">the system toward perfect and his </w:t>
-      </w:r>
-      <w:r>
-        <w:rPr>
-          <w:rFonts w:hint="eastAsia"/>
-        </w:rPr>
-        <w:t>proficiency in giving an academic presentation</w:t>
-      </w:r>
-      <w:r>
-        <w:rPr>
-          <w:rFonts w:hint="eastAsia"/>
-        </w:rPr>
-        <w:t xml:space="preserve"> </w:t>
-      </w:r>
-      <w:r>
-        <w:rPr>
-          <w:rFonts w:hint="eastAsia"/>
-        </w:rPr>
-        <w:t>for their project in</w:t>
-      </w:r>
-      <w:r>
-        <w:rPr>
-          <w:rFonts w:hint="eastAsia"/>
-        </w:rPr>
-        <w:t xml:space="preserve"> the poster session of the course</w:t>
-      </w:r>
-      <w:r>
-        <w:rPr>
-          <w:rFonts w:hint="eastAsia"/>
-        </w:rPr>
-        <w:t>.</w:t>
-      </w:r>
-    </w:p>
-    <w:p>
-      <w:pPr>
-        <w:rPr>
-          <w:rFonts w:hint="eastAsia"/>
-        </w:rPr>
-      </w:pPr>
-    </w:p>
-    <w:p>
-      <w:r>
-        <w:rPr>
-          <w:rFonts w:hint="eastAsia"/>
-        </w:rPr>
-        <w:t xml:space="preserve">During my </w:t>
-      </w:r>
-      <w:r>
-        <w:rPr>
-          <w:rFonts w:hint="eastAsia"/>
-        </w:rPr>
-        <w:t xml:space="preserve">meetings with him, Chi-Wei has shown </w:t>
-      </w:r>
-      <w:r>
-        <w:rPr>
-          <w:rFonts w:hint="eastAsia"/>
-        </w:rPr>
-        <w:t>surprising</w:t>
-      </w:r>
-      <w:r>
-        <w:rPr>
-          <w:rFonts w:hint="eastAsia"/>
-        </w:rPr>
-        <w:t xml:space="preserve"> comprehension </w:t>
-      </w:r>
-      <w:r>
-        <w:rPr>
-          <w:rFonts w:hint="eastAsia"/>
-        </w:rPr>
-        <w:t>in various</w:t>
-      </w:r>
-      <w:r>
-        <w:rPr>
-          <w:rFonts w:hint="eastAsia"/>
-        </w:rPr>
-        <w:t xml:space="preserve"> </w:t>
-      </w:r>
-      <w:r>
-        <w:rPr>
-          <w:rFonts w:hint="eastAsia"/>
-        </w:rPr>
-        <w:t xml:space="preserve">research </w:t>
-      </w:r>
-      <w:r>
-        <w:rPr>
-          <w:rFonts w:hint="eastAsia"/>
-        </w:rPr>
-        <w:t xml:space="preserve">topics </w:t>
-      </w:r>
-      <w:r>
-        <w:rPr>
-          <w:rFonts w:hint="eastAsia"/>
-        </w:rPr>
-        <w:t xml:space="preserve">in computer graphics. </w:t>
-      </w:r>
-    </w:p>
+    <w:p/>
     <w:sectPr>
       <w:pgSz w:w="11906" w:h="16838"/>
       <w:pgMar w:top="1440" w:right="1800" w:bottom="1440" w:left="1800" w:header="851" w:footer="992" w:gutter="0"/>
@@ -327,6 +456,44 @@
     </w:sectPr>
   </w:body>
 </w:document>
+</file>
+
+<file path=word/endnotes.xml><?xml version="1.0" encoding="utf-8"?>
+<w:endnotes xmlns:ve="http://schemas.openxmlformats.org/markup-compatibility/2006" xmlns:o="urn:schemas-microsoft-com:office:office" xmlns:r="http://schemas.openxmlformats.org/officeDocument/2006/relationships" xmlns:m="http://schemas.openxmlformats.org/officeDocument/2006/math" xmlns:v="urn:schemas-microsoft-com:vml" xmlns:wp="http://schemas.openxmlformats.org/drawingml/2006/wordprocessingDrawing" xmlns:w10="urn:schemas-microsoft-com:office:word" xmlns:w="http://schemas.openxmlformats.org/wordprocessingml/2006/main" xmlns:wne="http://schemas.microsoft.com/office/word/2006/wordml">
+  <w:endnote w:type="separator" w:id="-1">
+    <w:p>
+      <w:r>
+        <w:separator/>
+      </w:r>
+    </w:p>
+  </w:endnote>
+  <w:endnote w:type="continuationSeparator" w:id="0">
+    <w:p>
+      <w:r>
+        <w:continuationSeparator/>
+      </w:r>
+    </w:p>
+  </w:endnote>
+</w:endnotes>
+</file>
+
+<file path=word/footnotes.xml><?xml version="1.0" encoding="utf-8"?>
+<w:footnotes xmlns:ve="http://schemas.openxmlformats.org/markup-compatibility/2006" xmlns:o="urn:schemas-microsoft-com:office:office" xmlns:r="http://schemas.openxmlformats.org/officeDocument/2006/relationships" xmlns:m="http://schemas.openxmlformats.org/officeDocument/2006/math" xmlns:v="urn:schemas-microsoft-com:vml" xmlns:wp="http://schemas.openxmlformats.org/drawingml/2006/wordprocessingDrawing" xmlns:w10="urn:schemas-microsoft-com:office:word" xmlns:w="http://schemas.openxmlformats.org/wordprocessingml/2006/main" xmlns:wne="http://schemas.microsoft.com/office/word/2006/wordml">
+  <w:footnote w:type="separator" w:id="-1">
+    <w:p>
+      <w:r>
+        <w:separator/>
+      </w:r>
+    </w:p>
+  </w:footnote>
+  <w:footnote w:type="continuationSeparator" w:id="0">
+    <w:p>
+      <w:r>
+        <w:continuationSeparator/>
+      </w:r>
+    </w:p>
+  </w:footnote>
+</w:footnotes>
 </file>
 
 <file path=word/styles.xml><?xml version="1.0" encoding="utf-8"?>
@@ -517,6 +684,70 @@
     <w:uiPriority w:val="99"/>
     <w:semiHidden/>
     <w:unhideWhenUsed/>
+  </w:style>
+  <w:style w:type="paragraph" w:styleId="a3">
+    <w:name w:val="header"/>
+    <w:basedOn w:val="a"/>
+    <w:link w:val="a4"/>
+    <w:uiPriority w:val="99"/>
+    <w:semiHidden/>
+    <w:unhideWhenUsed/>
+    <w:rsid w:val="003F4C06"/>
+    <w:pPr>
+      <w:tabs>
+        <w:tab w:val="center" w:pos="4153"/>
+        <w:tab w:val="right" w:pos="8306"/>
+      </w:tabs>
+      <w:snapToGrid w:val="0"/>
+    </w:pPr>
+    <w:rPr>
+      <w:sz w:val="20"/>
+      <w:szCs w:val="20"/>
+    </w:rPr>
+  </w:style>
+  <w:style w:type="character" w:customStyle="1" w:styleId="a4">
+    <w:name w:val="頁首 字元"/>
+    <w:basedOn w:val="a0"/>
+    <w:link w:val="a3"/>
+    <w:uiPriority w:val="99"/>
+    <w:semiHidden/>
+    <w:rsid w:val="003F4C06"/>
+    <w:rPr>
+      <w:sz w:val="20"/>
+      <w:szCs w:val="20"/>
+    </w:rPr>
+  </w:style>
+  <w:style w:type="paragraph" w:styleId="a5">
+    <w:name w:val="footer"/>
+    <w:basedOn w:val="a"/>
+    <w:link w:val="a6"/>
+    <w:uiPriority w:val="99"/>
+    <w:semiHidden/>
+    <w:unhideWhenUsed/>
+    <w:rsid w:val="003F4C06"/>
+    <w:pPr>
+      <w:tabs>
+        <w:tab w:val="center" w:pos="4153"/>
+        <w:tab w:val="right" w:pos="8306"/>
+      </w:tabs>
+      <w:snapToGrid w:val="0"/>
+    </w:pPr>
+    <w:rPr>
+      <w:sz w:val="20"/>
+      <w:szCs w:val="20"/>
+    </w:rPr>
+  </w:style>
+  <w:style w:type="character" w:customStyle="1" w:styleId="a6">
+    <w:name w:val="頁尾 字元"/>
+    <w:basedOn w:val="a0"/>
+    <w:link w:val="a5"/>
+    <w:uiPriority w:val="99"/>
+    <w:semiHidden/>
+    <w:rsid w:val="003F4C06"/>
+    <w:rPr>
+      <w:sz w:val="20"/>
+      <w:szCs w:val="20"/>
+    </w:rPr>
   </w:style>
 </w:styles>
 </file>

</xml_diff>